<commit_message>
logic of choosing docs template is added
</commit_message>
<xml_diff>
--- a/backend/templates/docx/saved/430_3_4.docx
+++ b/backend/templates/docx/saved/430_3_4.docx
@@ -3016,7 +3016,7 @@
         <w:rPr>
           <w:lang w:val="en-US"/>
         </w:rPr>
-        <w:t xml:space="preserve">blah</w:t>
+        <w:t xml:space="preserve">Акт ф. 6.1.03 № 24.02.42.54321.121</w:t>
       </w:r>
     </w:p>
     <w:p>
@@ -3912,7 +3912,7 @@
               <w:rPr>
                 <w:lang w:val="en-US"/>
               </w:rPr>
-              <w:t xml:space="preserve">536112.20р. (одна тысяча девятьсот одинадцать рублей 00 копеек)</w:t>
+              <w:t xml:space="preserve">536112.20 p. (пятьсот тридцать шесть тысяч сто двенадцать рублей 20 копеек)</w:t>
             </w:r>
           </w:p>
         </w:tc>

</xml_diff>

<commit_message>
bug fixing and improvements
</commit_message>
<xml_diff>
--- a/backend/templates/docx/saved/430_3_4.docx
+++ b/backend/templates/docx/saved/430_3_4.docx
@@ -232,7 +232,7 @@
               <w:rPr>
                 <w:lang w:val="en-US"/>
               </w:rPr>
-              <w:t xml:space="preserve">2404367</w:t>
+              <w:t xml:space="preserve">1122334</w:t>
             </w:r>
           </w:p>
         </w:tc>
@@ -276,7 +276,7 @@
               <w:rPr>
                 <w:lang w:val="en-US"/>
               </w:rPr>
-              <w:t xml:space="preserve">06.05.2024</w:t>
+              <w:t xml:space="preserve">07.03.2024</w:t>
             </w:r>
           </w:p>
         </w:tc>
@@ -2068,7 +2068,7 @@
               <w:rPr>
                 <w:lang w:val="en-US"/>
               </w:rPr>
-              <w:t xml:space="preserve">2404367</w:t>
+              <w:t xml:space="preserve">1122334</w:t>
             </w:r>
           </w:p>
         </w:tc>
@@ -2111,7 +2111,7 @@
               <w:rPr>
                 <w:lang w:val="en-US"/>
               </w:rPr>
-              <w:t xml:space="preserve">06.05.2024</w:t>
+              <w:t xml:space="preserve">07.03.2024</w:t>
             </w:r>
           </w:p>
         </w:tc>
@@ -2308,7 +2308,7 @@
         <w:rPr>
           <w:lang w:val="en-US"/>
         </w:rPr>
-        <w:t xml:space="preserve">"СУВОРОВЕЦ" </w:t>
+        <w:t xml:space="preserve">"СИНЕГОРСК" </w:t>
       </w:r>
       <w:r>
         <w:t xml:space="preserve">РС</w:t>
@@ -2323,7 +2323,7 @@
         <w:rPr>
           <w:lang w:val="en-US"/>
         </w:rPr>
-        <w:t xml:space="preserve">802465</w:t>
+        <w:t xml:space="preserve">021026</w:t>
       </w:r>
     </w:p>
     <w:p>
@@ -2627,7 +2627,7 @@
         <w:rPr>
           <w:lang w:val="en-US"/>
         </w:rPr>
-        <w:t xml:space="preserve">Первоначальное освидетельствование маломерного судна</w:t>
+        <w:t xml:space="preserve">Первоначальное освидетельствование</w:t>
       </w:r>
     </w:p>
     <w:p>
@@ -3027,7 +3027,7 @@
         <w:rPr>
           <w:lang w:val="en-US"/>
         </w:rPr>
-        <w:t xml:space="preserve">Удостоверение ф. 6.3.80 № 24.43.02.00456.121 от 07.05.2024</w:t>
+        <w:t xml:space="preserve">Свидетельство ф. 8.5.3 № 24.42.02.00123.121 от 04.05.2024</w:t>
       </w:r>
     </w:p>
     <w:p>
@@ -3930,7 +3930,7 @@
               <w:rPr>
                 <w:lang w:val="en-US"/>
               </w:rPr>
-              <w:t xml:space="preserve">1 000,00 p. (одна тысяча рублей 00 копеек)</w:t>
+              <w:t xml:space="preserve">100 000,00 p. (сто тысяч рублей 00 копеек)</w:t>
             </w:r>
           </w:p>
         </w:tc>

</xml_diff>

<commit_message>
en fields are added to city mod
</commit_message>
<xml_diff>
--- a/backend/templates/docx/saved/430_3_4.docx
+++ b/backend/templates/docx/saved/430_3_4.docx
@@ -232,7 +232,7 @@
               <w:rPr>
                 <w:lang w:val="en-US"/>
               </w:rPr>
-              <w:t xml:space="preserve">2344567</w:t>
+              <w:t xml:space="preserve">2487097</w:t>
             </w:r>
           </w:p>
         </w:tc>
@@ -276,7 +276,7 @@
               <w:rPr>
                 <w:lang w:val="en-US"/>
               </w:rPr>
-              <w:t xml:space="preserve">01.06.2024</w:t>
+              <w:t xml:space="preserve">03.05.2024</w:t>
             </w:r>
           </w:p>
         </w:tc>
@@ -707,7 +707,7 @@
               <w:rPr>
                 <w:lang w:val="en-US"/>
               </w:rPr>
-              <w:t xml:space="preserve">One Big Chan Co. Ltd</w:t>
+              <w:t xml:space="preserve">Акционерное общество «Арктические морские инженерно-геологические экспедиции»</w:t>
             </w:r>
           </w:p>
         </w:tc>
@@ -948,7 +948,7 @@
               <w:rPr>
                 <w:lang w:val="en-US"/>
               </w:rPr>
-              <w:t xml:space="preserve">Шанхай, Китай</w:t>
+              <w:t xml:space="preserve">Светлый</w:t>
             </w:r>
           </w:p>
         </w:tc>
@@ -1195,7 +1195,7 @@
               <w:rPr>
                 <w:lang w:val="en-US"/>
               </w:rPr>
-              <w:t xml:space="preserve">инженер-инспектор Добрусев П. Ю.</w:t>
+              <w:t xml:space="preserve">старший инженер-инспектор Козлов С. В.</w:t>
             </w:r>
           </w:p>
         </w:tc>
@@ -1487,7 +1487,7 @@
               <w:rPr>
                 <w:lang w:val="en-US"/>
               </w:rPr>
-              <w:t xml:space="preserve">Доверенности № 12345 от 17.03.2024</w:t>
+              <w:t xml:space="preserve">Доверенности № 122 от 31.01.2024</w:t>
             </w:r>
           </w:p>
         </w:tc>
@@ -1639,7 +1639,7 @@
               <w:rPr>
                 <w:lang w:val="en-US"/>
               </w:rPr>
-              <w:t xml:space="preserve">капитан Иванов Р. И.</w:t>
+              <w:t xml:space="preserve">Капитан Бахтин Ю. Г.</w:t>
             </w:r>
           </w:p>
         </w:tc>
@@ -2068,7 +2068,7 @@
               <w:rPr>
                 <w:lang w:val="en-US"/>
               </w:rPr>
-              <w:t xml:space="preserve">2344567</w:t>
+              <w:t xml:space="preserve">2487097</w:t>
             </w:r>
           </w:p>
         </w:tc>
@@ -2111,7 +2111,7 @@
               <w:rPr>
                 <w:lang w:val="en-US"/>
               </w:rPr>
-              <w:t xml:space="preserve">01.06.2024</w:t>
+              <w:t xml:space="preserve">03.05.2024</w:t>
             </w:r>
           </w:p>
         </w:tc>
@@ -2308,7 +2308,7 @@
         <w:rPr>
           <w:lang w:val="en-US"/>
         </w:rPr>
-        <w:t xml:space="preserve">"ВЛАДИВОСТОК" / "VLADIVOSTOK" </w:t>
+        <w:t xml:space="preserve">"ВОЛГА" </w:t>
       </w:r>
       <w:r>
         <w:t xml:space="preserve">РС</w:t>
@@ -2323,7 +2323,7 @@
         <w:rPr>
           <w:lang w:val="en-US"/>
         </w:rPr>
-        <w:t xml:space="preserve">911287</w:t>
+        <w:t xml:space="preserve">940330</w:t>
       </w:r>
     </w:p>
     <w:p>
@@ -2627,7 +2627,7 @@
         <w:rPr>
           <w:lang w:val="en-US"/>
         </w:rPr>
-        <w:t xml:space="preserve">Ежегодное освидетельствование</w:t>
+        <w:t xml:space="preserve"> освидетельствование</w:t>
       </w:r>
     </w:p>
     <w:p>
@@ -3027,7 +3027,7 @@
         <w:rPr>
           <w:lang w:val="en-US"/>
         </w:rPr>
-        <w:t xml:space="preserve"/>
+        <w:t xml:space="preserve">Свидетельство ф. 6.5.30 №№ 24.42.03.00234.121 - 24.42.03.00236.121 от --</w:t>
       </w:r>
     </w:p>
     <w:p>
@@ -3667,7 +3667,7 @@
               <w:rPr>
                 <w:lang w:val="en-US"/>
               </w:rPr>
-              <w:t xml:space="preserve">Шанхай, Китай</w:t>
+              <w:t xml:space="preserve">Светлый</w:t>
             </w:r>
           </w:p>
         </w:tc>
@@ -3930,7 +3930,7 @@
               <w:rPr>
                 <w:lang w:val="en-US"/>
               </w:rPr>
-              <w:t xml:space="preserve">1 000 000,00 p. (один миллион рублей 00 копеек)</w:t>
+              <w:t xml:space="preserve">10 000,00 p. (десять тысяч рублей 00 копеек)</w:t>
             </w:r>
           </w:p>
         </w:tc>
@@ -5046,7 +5046,7 @@
               <w:rPr>
                 <w:lang w:val="en-US"/>
               </w:rPr>
-              <w:t xml:space="preserve">Р. И. Иванов</w:t>
+              <w:t xml:space="preserve">Ю. Г. Бахтин</w:t>
             </w:r>
           </w:p>
         </w:tc>
@@ -5126,7 +5126,7 @@
               <w:rPr>
                 <w:lang w:val="en-US"/>
               </w:rPr>
-              <w:t xml:space="preserve">П. Ю. Добрусев</w:t>
+              <w:t xml:space="preserve">С. В. Козлов</w:t>
             </w:r>
           </w:p>
         </w:tc>

</xml_diff>

<commit_message>
city autocomplete is changed
</commit_message>
<xml_diff>
--- a/backend/templates/docx/saved/430_3_4.docx
+++ b/backend/templates/docx/saved/430_3_4.docx
@@ -1639,7 +1639,7 @@
               <w:rPr>
                 <w:lang w:val="en-US"/>
               </w:rPr>
-              <w:t xml:space="preserve">Заместитель ген. директора по безопасности морепл. Котлярчук О. Е.</w:t>
+              <w:t xml:space="preserve">1 инспектор по покраске JOTUN PAINT Котлярчук О. Е.</w:t>
             </w:r>
           </w:p>
         </w:tc>
@@ -1783,7 +1783,7 @@
               <w:rPr>
                 <w:lang w:val="en-US"/>
               </w:rPr>
-              <w:t xml:space="preserve">Устава </w:t>
+              <w:t xml:space="preserve">Кодекса торгового мореплавания (КТМ РФ) </w:t>
             </w:r>
           </w:p>
         </w:tc>

</xml_diff>